<commit_message>
status controller and stufff
</commit_message>
<xml_diff>
--- a/school info/user stories.docx
+++ b/school info/user stories.docx
@@ -1,6 +1,6 @@
 
 <file path=word/document.xml><?xml version="1.0" encoding="utf-8"?>
-<w:document xmlns:wpc="http://schemas.microsoft.com/office/word/2010/wordprocessingCanvas" xmlns:cx="http://schemas.microsoft.com/office/drawing/2014/chartex" xmlns:cx1="http://schemas.microsoft.com/office/drawing/2015/9/8/chartex" xmlns:cx2="http://schemas.microsoft.com/office/drawing/2015/10/21/chartex" xmlns:cx3="http://schemas.microsoft.com/office/drawing/2016/5/9/chartex" xmlns:cx4="http://schemas.microsoft.com/office/drawing/2016/5/10/chartex" xmlns:cx5="http://schemas.microsoft.com/office/drawing/2016/5/11/chartex" xmlns:cx6="http://schemas.microsoft.com/office/drawing/2016/5/12/chartex" xmlns:cx7="http://schemas.microsoft.com/office/drawing/2016/5/13/chartex" xmlns:cx8="http://schemas.microsoft.com/office/drawing/2016/5/14/chartex" xmlns:mc="http://schemas.openxmlformats.org/markup-compatibility/2006" xmlns:aink="http://schemas.microsoft.com/office/drawing/2016/ink" xmlns:am3d="http://schemas.microsoft.com/office/drawing/2017/model3d" xmlns:o="urn:schemas-microsoft-com:office:office" xmlns:r="http://schemas.openxmlformats.org/officeDocument/2006/relationships" xmlns:m="http://schemas.openxmlformats.org/officeDocument/2006/math" xmlns:v="urn:schemas-microsoft-com:vml" xmlns:wp14="http://schemas.microsoft.com/office/word/2010/wordprocessingDrawing" xmlns:wp="http://schemas.openxmlformats.org/drawingml/2006/wordprocessingDrawing" xmlns:w10="urn:schemas-microsoft-com:office:word" xmlns:w="http://schemas.openxmlformats.org/wordprocessingml/2006/main" xmlns:w14="http://schemas.microsoft.com/office/word/2010/wordml" xmlns:w15="http://schemas.microsoft.com/office/word/2012/wordml" xmlns:w16cid="http://schemas.microsoft.com/office/word/2016/wordml/cid" xmlns:w16se="http://schemas.microsoft.com/office/word/2015/wordml/symex" xmlns:wpg="http://schemas.microsoft.com/office/word/2010/wordprocessingGroup" xmlns:wpi="http://schemas.microsoft.com/office/word/2010/wordprocessingInk" xmlns:wne="http://schemas.microsoft.com/office/word/2006/wordml" xmlns:wps="http://schemas.microsoft.com/office/word/2010/wordprocessingShape" mc:Ignorable="w14 w15 w16se w16cid wp14">
+<w:document xmlns:wpc="http://schemas.microsoft.com/office/word/2010/wordprocessingCanvas" xmlns:cx="http://schemas.microsoft.com/office/drawing/2014/chartex" xmlns:cx1="http://schemas.microsoft.com/office/drawing/2015/9/8/chartex" xmlns:cx2="http://schemas.microsoft.com/office/drawing/2015/10/21/chartex" xmlns:cx3="http://schemas.microsoft.com/office/drawing/2016/5/9/chartex" xmlns:cx4="http://schemas.microsoft.com/office/drawing/2016/5/10/chartex" xmlns:cx5="http://schemas.microsoft.com/office/drawing/2016/5/11/chartex" xmlns:cx6="http://schemas.microsoft.com/office/drawing/2016/5/12/chartex" xmlns:cx7="http://schemas.microsoft.com/office/drawing/2016/5/13/chartex" xmlns:cx8="http://schemas.microsoft.com/office/drawing/2016/5/14/chartex" xmlns:mc="http://schemas.openxmlformats.org/markup-compatibility/2006" xmlns:aink="http://schemas.microsoft.com/office/drawing/2016/ink" xmlns:am3d="http://schemas.microsoft.com/office/drawing/2017/model3d" xmlns:o="urn:schemas-microsoft-com:office:office" xmlns:oel="http://schemas.microsoft.com/office/2019/extlst" xmlns:r="http://schemas.openxmlformats.org/officeDocument/2006/relationships" xmlns:m="http://schemas.openxmlformats.org/officeDocument/2006/math" xmlns:v="urn:schemas-microsoft-com:vml" xmlns:wp14="http://schemas.microsoft.com/office/word/2010/wordprocessingDrawing" xmlns:wp="http://schemas.openxmlformats.org/drawingml/2006/wordprocessingDrawing" xmlns:w10="urn:schemas-microsoft-com:office:word" xmlns:w="http://schemas.openxmlformats.org/wordprocessingml/2006/main" xmlns:w14="http://schemas.microsoft.com/office/word/2010/wordml" xmlns:w15="http://schemas.microsoft.com/office/word/2012/wordml" xmlns:w16cex="http://schemas.microsoft.com/office/word/2018/wordml/cex" xmlns:w16cid="http://schemas.microsoft.com/office/word/2016/wordml/cid" xmlns:w16="http://schemas.microsoft.com/office/word/2018/wordml" xmlns:w16sdtdh="http://schemas.microsoft.com/office/word/2020/wordml/sdtdatahash" xmlns:w16se="http://schemas.microsoft.com/office/word/2015/wordml/symex" xmlns:wpg="http://schemas.microsoft.com/office/word/2010/wordprocessingGroup" xmlns:wpi="http://schemas.microsoft.com/office/word/2010/wordprocessingInk" xmlns:wne="http://schemas.microsoft.com/office/word/2006/wordml" xmlns:wps="http://schemas.microsoft.com/office/word/2010/wordprocessingShape" mc:Ignorable="w14 w15 w16se w16cid w16 w16cex w16sdtdh wp14">
   <w:body>
     <w:p>
       <w:r>
@@ -8,19 +8,63 @@
       </w:r>
     </w:p>
     <w:p>
+      <w:pPr>
+        <w:tabs>
+          <w:tab w:val="left" w:pos="3345"/>
+        </w:tabs>
+      </w:pPr>
       <w:r>
         <w:t>Als klant wil ik eten bestellen.</w:t>
       </w:r>
+      <w:r>
+        <w:t xml:space="preserve"> </w:t>
+      </w:r>
+      <w:r>
+        <w:rPr>
+          <w:color w:val="385623" w:themeColor="accent6" w:themeShade="80"/>
+        </w:rPr>
+        <w:t xml:space="preserve"> </w:t>
+      </w:r>
+      <w:r>
+        <w:rPr>
+          <w:rFonts w:ascii="Segoe UI Symbol" w:hAnsi="Segoe UI Symbol" w:cs="Segoe UI Symbol"/>
+          <w:color w:val="385623" w:themeColor="accent6" w:themeShade="80"/>
+          <w:highlight w:val="green"/>
+        </w:rPr>
+        <w:t>✓</w:t>
+      </w:r>
     </w:p>
     <w:p>
       <w:r>
         <w:t>Als klant wil ik een pizza kunnen selecteren zodat ik die kan toevoegen aan een bestelling.</w:t>
       </w:r>
+      <w:r>
+        <w:t xml:space="preserve"> </w:t>
+      </w:r>
+      <w:r>
+        <w:rPr>
+          <w:rFonts w:ascii="Segoe UI Symbol" w:hAnsi="Segoe UI Symbol" w:cs="Segoe UI Symbol"/>
+          <w:color w:val="385623" w:themeColor="accent6" w:themeShade="80"/>
+          <w:highlight w:val="green"/>
+        </w:rPr>
+        <w:t>✓</w:t>
+      </w:r>
     </w:p>
     <w:p>
       <w:r>
         <w:t>Als klant wil ik een pizza kunnen selecteren in mijn bestelling zodat ik die kan verwijderen.</w:t>
       </w:r>
+      <w:r>
+        <w:t xml:space="preserve"> </w:t>
+      </w:r>
+      <w:r>
+        <w:rPr>
+          <w:rFonts w:ascii="Segoe UI Symbol" w:hAnsi="Segoe UI Symbol" w:cs="Segoe UI Symbol"/>
+          <w:color w:val="385623" w:themeColor="accent6" w:themeShade="80"/>
+          <w:highlight w:val="green"/>
+        </w:rPr>
+        <w:t>✓</w:t>
+      </w:r>
     </w:p>
     <w:p>
       <w:r>
@@ -47,21 +91,55 @@
       <w:r>
         <w:t xml:space="preserve">” zijn. </w:t>
       </w:r>
+      <w:r>
+        <w:t xml:space="preserve"> </w:t>
+      </w:r>
+      <w:r>
+        <w:rPr>
+          <w:rFonts w:ascii="Segoe UI Symbol" w:hAnsi="Segoe UI Symbol" w:cs="Segoe UI Symbol"/>
+          <w:color w:val="385623" w:themeColor="accent6" w:themeShade="80"/>
+          <w:highlight w:val="green"/>
+        </w:rPr>
+        <w:t>✓</w:t>
+      </w:r>
     </w:p>
     <w:p>
       <w:r>
         <w:t>Als klant wil ik de totaal prijs van mijn bestelling kunnen bekijken.</w:t>
       </w:r>
+      <w:r>
+        <w:t xml:space="preserve"> </w:t>
+      </w:r>
+      <w:r>
+        <w:rPr>
+          <w:rFonts w:ascii="Segoe UI Symbol" w:hAnsi="Segoe UI Symbol" w:cs="Segoe UI Symbol"/>
+          <w:color w:val="385623" w:themeColor="accent6" w:themeShade="80"/>
+          <w:highlight w:val="green"/>
+        </w:rPr>
+        <w:t>✓</w:t>
+      </w:r>
     </w:p>
     <w:p>
       <w:r>
         <w:t>Als klant wil ik de voortgang van de bereiding van de pizza kunnen bekijken (status).</w:t>
       </w:r>
+      <w:r>
+        <w:t xml:space="preserve"> </w:t>
+      </w:r>
+      <w:r>
+        <w:br/>
+      </w:r>
+      <w:r>
+        <w:br/>
+      </w:r>
     </w:p>
     <w:p>
       <w:r>
         <w:t>Als medewerker wil ik de bestelling van klanten kunnen inzien (status besteld).</w:t>
       </w:r>
+      <w:r>
+        <w:t xml:space="preserve"> </w:t>
+      </w:r>
     </w:p>
     <w:p>
       <w:r>
@@ -108,8 +186,6 @@
       <w:r>
         <w:t xml:space="preserve"> bestaande uit deeg, uienringen, kaas en een foto van de pizza enz.)</w:t>
       </w:r>
-      <w:bookmarkStart w:id="0" w:name="_GoBack"/>
-      <w:bookmarkEnd w:id="0"/>
     </w:p>
     <w:p>
       <w:r>
@@ -184,6 +260,7 @@
     </w:p>
     <w:p>
       <w:r>
+        <w:lastRenderedPageBreak/>
         <w:t>Als koerier wil ik een beschadiging/incident melden aan het voertuig</w:t>
       </w:r>
     </w:p>
@@ -198,7 +275,7 @@
 </file>
 
 <file path=word/styles.xml><?xml version="1.0" encoding="utf-8"?>
-<w:styles xmlns:mc="http://schemas.openxmlformats.org/markup-compatibility/2006" xmlns:r="http://schemas.openxmlformats.org/officeDocument/2006/relationships" xmlns:w="http://schemas.openxmlformats.org/wordprocessingml/2006/main" xmlns:w14="http://schemas.microsoft.com/office/word/2010/wordml" xmlns:w15="http://schemas.microsoft.com/office/word/2012/wordml" xmlns:w16cid="http://schemas.microsoft.com/office/word/2016/wordml/cid" xmlns:w16se="http://schemas.microsoft.com/office/word/2015/wordml/symex" mc:Ignorable="w14 w15 w16se w16cid">
+<w:styles xmlns:mc="http://schemas.openxmlformats.org/markup-compatibility/2006" xmlns:r="http://schemas.openxmlformats.org/officeDocument/2006/relationships" xmlns:w="http://schemas.openxmlformats.org/wordprocessingml/2006/main" xmlns:w14="http://schemas.microsoft.com/office/word/2010/wordml" xmlns:w15="http://schemas.microsoft.com/office/word/2012/wordml" xmlns:w16cex="http://schemas.microsoft.com/office/word/2018/wordml/cex" xmlns:w16cid="http://schemas.microsoft.com/office/word/2016/wordml/cid" xmlns:w16="http://schemas.microsoft.com/office/word/2018/wordml" xmlns:w16sdtdh="http://schemas.microsoft.com/office/word/2020/wordml/sdtdatahash" xmlns:w16se="http://schemas.microsoft.com/office/word/2015/wordml/symex" mc:Ignorable="w14 w15 w16se w16cid w16 w16cex w16sdtdh">
   <w:docDefaults>
     <w:rPrDefault>
       <w:rPr>
@@ -214,7 +291,7 @@
       </w:pPr>
     </w:pPrDefault>
   </w:docDefaults>
-  <w:latentStyles w:defLockedState="0" w:defUIPriority="99" w:defSemiHidden="0" w:defUnhideWhenUsed="0" w:defQFormat="0" w:count="375">
+  <w:latentStyles w:defLockedState="0" w:defUIPriority="99" w:defSemiHidden="0" w:defUnhideWhenUsed="0" w:defQFormat="0" w:count="376">
     <w:lsdException w:name="Normal" w:uiPriority="0" w:qFormat="1"/>
     <w:lsdException w:name="heading 1" w:uiPriority="9" w:qFormat="1"/>
     <w:lsdException w:name="heading 2" w:semiHidden="1" w:uiPriority="9" w:unhideWhenUsed="1" w:qFormat="1"/>
@@ -320,7 +397,6 @@
     <w:lsdException w:name="HTML Sample" w:semiHidden="1" w:unhideWhenUsed="1"/>
     <w:lsdException w:name="HTML Typewriter" w:semiHidden="1" w:unhideWhenUsed="1"/>
     <w:lsdException w:name="HTML Variable" w:semiHidden="1" w:unhideWhenUsed="1"/>
-    <w:lsdException w:name="Normal Table" w:semiHidden="1" w:unhideWhenUsed="1"/>
     <w:lsdException w:name="annotation subject" w:semiHidden="1" w:unhideWhenUsed="1"/>
     <w:lsdException w:name="No List" w:semiHidden="1" w:unhideWhenUsed="1"/>
     <w:lsdException w:name="Outline List 1" w:semiHidden="1" w:unhideWhenUsed="1"/>
@@ -367,10 +443,8 @@
     <w:lsdException w:name="Table Subtle 2" w:semiHidden="1" w:unhideWhenUsed="1"/>
     <w:lsdException w:name="Table Web 1" w:semiHidden="1" w:unhideWhenUsed="1"/>
     <w:lsdException w:name="Table Web 2" w:semiHidden="1" w:unhideWhenUsed="1"/>
-    <w:lsdException w:name="Table Web 3" w:semiHidden="1" w:unhideWhenUsed="1"/>
     <w:lsdException w:name="Balloon Text" w:semiHidden="1" w:unhideWhenUsed="1"/>
     <w:lsdException w:name="Table Grid" w:uiPriority="39"/>
-    <w:lsdException w:name="Table Theme" w:semiHidden="1" w:unhideWhenUsed="1"/>
     <w:lsdException w:name="Placeholder Text" w:semiHidden="1"/>
     <w:lsdException w:name="No Spacing" w:uiPriority="1" w:qFormat="1"/>
     <w:lsdException w:name="Light Shading" w:uiPriority="60"/>
@@ -590,18 +664,19 @@
     <w:lsdException w:name="Smart Hyperlink" w:semiHidden="1" w:unhideWhenUsed="1"/>
     <w:lsdException w:name="Hashtag" w:semiHidden="1" w:unhideWhenUsed="1"/>
     <w:lsdException w:name="Unresolved Mention" w:semiHidden="1" w:unhideWhenUsed="1"/>
+    <w:lsdException w:name="Smart Link" w:semiHidden="1" w:unhideWhenUsed="1"/>
   </w:latentStyles>
-  <w:style w:type="paragraph" w:default="1" w:styleId="Standaard">
+  <w:style w:type="paragraph" w:default="1" w:styleId="Normal">
     <w:name w:val="Normal"/>
     <w:qFormat/>
   </w:style>
-  <w:style w:type="character" w:default="1" w:styleId="Standaardalinea-lettertype">
+  <w:style w:type="character" w:default="1" w:styleId="DefaultParagraphFont">
     <w:name w:val="Default Paragraph Font"/>
     <w:uiPriority w:val="1"/>
     <w:semiHidden/>
     <w:unhideWhenUsed/>
   </w:style>
-  <w:style w:type="table" w:default="1" w:styleId="Standaardtabel">
+  <w:style w:type="table" w:default="1" w:styleId="TableNormal">
     <w:name w:val="Normal Table"/>
     <w:uiPriority w:val="99"/>
     <w:semiHidden/>
@@ -616,7 +691,7 @@
       </w:tblCellMar>
     </w:tblPr>
   </w:style>
-  <w:style w:type="numbering" w:default="1" w:styleId="Geenlijst">
+  <w:style w:type="numbering" w:default="1" w:styleId="NoList">
     <w:name w:val="No List"/>
     <w:uiPriority w:val="99"/>
     <w:semiHidden/>
@@ -921,6 +996,26 @@
 </file>
 
 <file path=customXml/item1.xml><?xml version="1.0" encoding="utf-8"?>
+<?mso-contentType ?>
+<FormTemplates xmlns="http://schemas.microsoft.com/sharepoint/v3/contenttype/forms">
+  <Display>DocumentLibraryForm</Display>
+  <Edit>DocumentLibraryForm</Edit>
+  <New>DocumentLibraryForm</New>
+</FormTemplates>
+</file>
+
+<file path=customXml/item2.xml><?xml version="1.0" encoding="utf-8"?>
+<p:properties xmlns:p="http://schemas.microsoft.com/office/2006/metadata/properties" xmlns:xsi="http://www.w3.org/2001/XMLSchema-instance" xmlns:pc="http://schemas.microsoft.com/office/infopath/2007/PartnerControls">
+  <documentManagement>
+    <TaxCatchAll xmlns="c96a6e63-7a4c-415e-a135-0d280d212f60" xsi:nil="true"/>
+    <lcf76f155ced4ddcb4097134ff3c332f xmlns="0dd2303e-39a5-4199-a8dc-5b6285e9f2b4">
+      <Terms xmlns="http://schemas.microsoft.com/office/infopath/2007/PartnerControls"/>
+    </lcf76f155ced4ddcb4097134ff3c332f>
+  </documentManagement>
+</p:properties>
+</file>
+
+<file path=customXml/item3.xml><?xml version="1.0" encoding="utf-8"?>
 <ct:contentTypeSchema xmlns:ct="http://schemas.microsoft.com/office/2006/metadata/contentType" xmlns:ma="http://schemas.microsoft.com/office/2006/metadata/properties/metaAttributes" ct:_="" ma:_="" ma:contentTypeName="Document" ma:contentTypeID="0x01010040FE3898A9F40B4AA1E64DE3594590C4" ma:contentTypeVersion="13" ma:contentTypeDescription="Een nieuw document maken." ma:contentTypeScope="" ma:versionID="575034d70d6c77e291dba34e3d37d57f">
   <xsd:schema xmlns:xsd="http://www.w3.org/2001/XMLSchema" xmlns:xs="http://www.w3.org/2001/XMLSchema" xmlns:p="http://schemas.microsoft.com/office/2006/metadata/properties" xmlns:ns2="c96a6e63-7a4c-415e-a135-0d280d212f60" xmlns:ns3="0dd2303e-39a5-4199-a8dc-5b6285e9f2b4" targetNamespace="http://schemas.microsoft.com/office/2006/metadata/properties" ma:root="true" ma:fieldsID="3d5c90d29dee4b9b33a6066a6cf6cfb7" ns2:_="" ns3:_="">
     <xsd:import namespace="c96a6e63-7a4c-415e-a135-0d280d212f60"/>
@@ -1143,27 +1238,26 @@
 </ct:contentTypeSchema>
 </file>
 
-<file path=customXml/item2.xml><?xml version="1.0" encoding="utf-8"?>
-<p:properties xmlns:p="http://schemas.microsoft.com/office/2006/metadata/properties" xmlns:xsi="http://www.w3.org/2001/XMLSchema-instance" xmlns:pc="http://schemas.microsoft.com/office/infopath/2007/PartnerControls">
-  <documentManagement>
-    <TaxCatchAll xmlns="c96a6e63-7a4c-415e-a135-0d280d212f60" xsi:nil="true"/>
-    <lcf76f155ced4ddcb4097134ff3c332f xmlns="0dd2303e-39a5-4199-a8dc-5b6285e9f2b4">
-      <Terms xmlns="http://schemas.microsoft.com/office/infopath/2007/PartnerControls"/>
-    </lcf76f155ced4ddcb4097134ff3c332f>
-  </documentManagement>
-</p:properties>
+<file path=customXml/itemProps1.xml><?xml version="1.0" encoding="utf-8"?>
+<ds:datastoreItem xmlns:ds="http://schemas.openxmlformats.org/officeDocument/2006/customXml" ds:itemID="{5C7FC33C-4C97-41C7-8DE5-5C39F3C86B14}">
+  <ds:schemaRefs>
+    <ds:schemaRef ds:uri="http://schemas.microsoft.com/sharepoint/v3/contenttype/forms"/>
+  </ds:schemaRefs>
+</ds:datastoreItem>
 </file>
 
-<file path=customXml/item3.xml><?xml version="1.0" encoding="utf-8"?>
-<?mso-contentType ?>
-<FormTemplates xmlns="http://schemas.microsoft.com/sharepoint/v3/contenttype/forms">
-  <Display>DocumentLibraryForm</Display>
-  <Edit>DocumentLibraryForm</Edit>
-  <New>DocumentLibraryForm</New>
-</FormTemplates>
+<file path=customXml/itemProps2.xml><?xml version="1.0" encoding="utf-8"?>
+<ds:datastoreItem xmlns:ds="http://schemas.openxmlformats.org/officeDocument/2006/customXml" ds:itemID="{FE42CF6C-3490-4E39-B220-C0441A755A03}">
+  <ds:schemaRefs>
+    <ds:schemaRef ds:uri="http://schemas.microsoft.com/office/2006/metadata/properties"/>
+    <ds:schemaRef ds:uri="http://schemas.microsoft.com/office/infopath/2007/PartnerControls"/>
+    <ds:schemaRef ds:uri="c96a6e63-7a4c-415e-a135-0d280d212f60"/>
+    <ds:schemaRef ds:uri="0dd2303e-39a5-4199-a8dc-5b6285e9f2b4"/>
+  </ds:schemaRefs>
+</ds:datastoreItem>
 </file>
 
-<file path=customXml/itemProps1.xml><?xml version="1.0" encoding="utf-8"?>
+<file path=customXml/itemProps3.xml><?xml version="1.0" encoding="utf-8"?>
 <ds:datastoreItem xmlns:ds="http://schemas.openxmlformats.org/officeDocument/2006/customXml" ds:itemID="{FC0E94E5-D2D9-4C7F-84F0-906D5DBC0922}">
   <ds:schemaRefs>
     <ds:schemaRef ds:uri="http://schemas.microsoft.com/office/2006/metadata/contentType"/>
@@ -1180,23 +1274,4 @@
     <ds:schemaRef ds:uri="http://schemas.microsoft.com/internal/obd"/>
   </ds:schemaRefs>
 </ds:datastoreItem>
-</file>
-
-<file path=customXml/itemProps2.xml><?xml version="1.0" encoding="utf-8"?>
-<ds:datastoreItem xmlns:ds="http://schemas.openxmlformats.org/officeDocument/2006/customXml" ds:itemID="{FE42CF6C-3490-4E39-B220-C0441A755A03}">
-  <ds:schemaRefs>
-    <ds:schemaRef ds:uri="http://schemas.microsoft.com/office/2006/metadata/properties"/>
-    <ds:schemaRef ds:uri="http://schemas.microsoft.com/office/infopath/2007/PartnerControls"/>
-    <ds:schemaRef ds:uri="c96a6e63-7a4c-415e-a135-0d280d212f60"/>
-    <ds:schemaRef ds:uri="0dd2303e-39a5-4199-a8dc-5b6285e9f2b4"/>
-  </ds:schemaRefs>
-</ds:datastoreItem>
-</file>
-
-<file path=customXml/itemProps3.xml><?xml version="1.0" encoding="utf-8"?>
-<ds:datastoreItem xmlns:ds="http://schemas.openxmlformats.org/officeDocument/2006/customXml" ds:itemID="{5C7FC33C-4C97-41C7-8DE5-5C39F3C86B14}">
-  <ds:schemaRefs>
-    <ds:schemaRef ds:uri="http://schemas.microsoft.com/sharepoint/v3/contenttype/forms"/>
-  </ds:schemaRefs>
-</ds:datastoreItem>
 </file>
</xml_diff>

<commit_message>
status en csharp change
</commit_message>
<xml_diff>
--- a/school info/user stories.docx
+++ b/school info/user stories.docx
@@ -133,8 +133,86 @@
         <w:br/>
       </w:r>
     </w:p>
-    <w:p>
-      <w:r>
+    <w:p/>
+    <w:p>
+      <w:r>
+        <w:br w:type="page"/>
+      </w:r>
+    </w:p>
+    <w:p>
+      <w:r>
+        <w:lastRenderedPageBreak/>
+        <w:t xml:space="preserve">Als medewerker wil ik de bestelling van klanten kunnen inzien (status besteld). </w:t>
+      </w:r>
+      <w:r>
+        <w:t xml:space="preserve"> </w:t>
+      </w:r>
+      <w:proofErr w:type="spellStart"/>
+      <w:r>
+        <w:t>bakkerview</w:t>
+      </w:r>
+      <w:proofErr w:type="spellEnd"/>
+    </w:p>
+    <w:p>
+      <w:r>
+        <w:t>Als medewerker wil ik de status van de bestellingen kunnen veranderen.</w:t>
+      </w:r>
+      <w:r>
+        <w:t xml:space="preserve"> B</w:t>
+      </w:r>
+    </w:p>
+    <w:p>
+      <w:r>
+        <w:t>Als medewerker wil ik een unit kunnen aanmaken/wijzigen/verwijderen.</w:t>
+      </w:r>
+    </w:p>
+    <w:p>
+      <w:r>
+        <w:t>(een unit is een gram, 100 gram, 1 stuk, 10 stuks)</w:t>
+      </w:r>
+    </w:p>
+    <w:p>
+      <w:r>
+        <w:t>Als medewerker wil ik een item van een pizza kunnen aanmaken/wijzigen/verwijderen.</w:t>
+      </w:r>
+    </w:p>
+    <w:p>
+      <w:r>
+        <w:t>(een item is bijvoorbeeld 100 gram deeg voor 80 eurocent, 10 stuks uienringen voor 70 eurocent)</w:t>
+      </w:r>
+    </w:p>
+    <w:p>
+      <w:r>
+        <w:t>Als medewerker wil ik een pizza kunnen aanmaken/wijzigen/verwijderen.</w:t>
+      </w:r>
+    </w:p>
+    <w:p>
+      <w:r>
+        <w:t xml:space="preserve">(een pizza is bijvoorbeeld een pizza </w:t>
+      </w:r>
+      <w:proofErr w:type="spellStart"/>
+      <w:r>
+        <w:t>tonno</w:t>
+      </w:r>
+      <w:proofErr w:type="spellEnd"/>
+      <w:r>
+        <w:t xml:space="preserve"> bestaande uit deeg, uienringen, kaas en een foto van de pizza enz.)</w:t>
+      </w:r>
+    </w:p>
+    <w:p>
+      <w:r>
+        <w:t>Als manager wil ik de medewerkers kunnen inzien/aanmaken/wijzigen/verwijderen.</w:t>
+      </w:r>
+    </w:p>
+    <w:p/>
+    <w:p>
+      <w:r>
+        <w:br w:type="page"/>
+      </w:r>
+    </w:p>
+    <w:p>
+      <w:r>
+        <w:lastRenderedPageBreak/>
         <w:t>Als medewerker wil ik de bestelling van klanten kunnen inzien (status besteld).</w:t>
       </w:r>
       <w:r>
@@ -260,7 +338,6 @@
     </w:p>
     <w:p>
       <w:r>
-        <w:lastRenderedPageBreak/>
         <w:t>Als koerier wil ik een beschadiging/incident melden aan het voertuig</w:t>
       </w:r>
     </w:p>
@@ -397,6 +474,7 @@
     <w:lsdException w:name="HTML Sample" w:semiHidden="1" w:unhideWhenUsed="1"/>
     <w:lsdException w:name="HTML Typewriter" w:semiHidden="1" w:unhideWhenUsed="1"/>
     <w:lsdException w:name="HTML Variable" w:semiHidden="1" w:unhideWhenUsed="1"/>
+    <w:lsdException w:name="Normal Table" w:semiHidden="1" w:unhideWhenUsed="1"/>
     <w:lsdException w:name="annotation subject" w:semiHidden="1" w:unhideWhenUsed="1"/>
     <w:lsdException w:name="No List" w:semiHidden="1" w:unhideWhenUsed="1"/>
     <w:lsdException w:name="Outline List 1" w:semiHidden="1" w:unhideWhenUsed="1"/>
@@ -443,8 +521,10 @@
     <w:lsdException w:name="Table Subtle 2" w:semiHidden="1" w:unhideWhenUsed="1"/>
     <w:lsdException w:name="Table Web 1" w:semiHidden="1" w:unhideWhenUsed="1"/>
     <w:lsdException w:name="Table Web 2" w:semiHidden="1" w:unhideWhenUsed="1"/>
+    <w:lsdException w:name="Table Web 3" w:semiHidden="1" w:unhideWhenUsed="1"/>
     <w:lsdException w:name="Balloon Text" w:semiHidden="1" w:unhideWhenUsed="1"/>
     <w:lsdException w:name="Table Grid" w:uiPriority="39"/>
+    <w:lsdException w:name="Table Theme" w:semiHidden="1" w:unhideWhenUsed="1"/>
     <w:lsdException w:name="Placeholder Text" w:semiHidden="1"/>
     <w:lsdException w:name="No Spacing" w:uiPriority="1" w:qFormat="1"/>
     <w:lsdException w:name="Light Shading" w:uiPriority="60"/>
@@ -996,26 +1076,6 @@
 </file>
 
 <file path=customXml/item1.xml><?xml version="1.0" encoding="utf-8"?>
-<?mso-contentType ?>
-<FormTemplates xmlns="http://schemas.microsoft.com/sharepoint/v3/contenttype/forms">
-  <Display>DocumentLibraryForm</Display>
-  <Edit>DocumentLibraryForm</Edit>
-  <New>DocumentLibraryForm</New>
-</FormTemplates>
-</file>
-
-<file path=customXml/item2.xml><?xml version="1.0" encoding="utf-8"?>
-<p:properties xmlns:p="http://schemas.microsoft.com/office/2006/metadata/properties" xmlns:xsi="http://www.w3.org/2001/XMLSchema-instance" xmlns:pc="http://schemas.microsoft.com/office/infopath/2007/PartnerControls">
-  <documentManagement>
-    <TaxCatchAll xmlns="c96a6e63-7a4c-415e-a135-0d280d212f60" xsi:nil="true"/>
-    <lcf76f155ced4ddcb4097134ff3c332f xmlns="0dd2303e-39a5-4199-a8dc-5b6285e9f2b4">
-      <Terms xmlns="http://schemas.microsoft.com/office/infopath/2007/PartnerControls"/>
-    </lcf76f155ced4ddcb4097134ff3c332f>
-  </documentManagement>
-</p:properties>
-</file>
-
-<file path=customXml/item3.xml><?xml version="1.0" encoding="utf-8"?>
 <ct:contentTypeSchema xmlns:ct="http://schemas.microsoft.com/office/2006/metadata/contentType" xmlns:ma="http://schemas.microsoft.com/office/2006/metadata/properties/metaAttributes" ct:_="" ma:_="" ma:contentTypeName="Document" ma:contentTypeID="0x01010040FE3898A9F40B4AA1E64DE3594590C4" ma:contentTypeVersion="13" ma:contentTypeDescription="Een nieuw document maken." ma:contentTypeScope="" ma:versionID="575034d70d6c77e291dba34e3d37d57f">
   <xsd:schema xmlns:xsd="http://www.w3.org/2001/XMLSchema" xmlns:xs="http://www.w3.org/2001/XMLSchema" xmlns:p="http://schemas.microsoft.com/office/2006/metadata/properties" xmlns:ns2="c96a6e63-7a4c-415e-a135-0d280d212f60" xmlns:ns3="0dd2303e-39a5-4199-a8dc-5b6285e9f2b4" targetNamespace="http://schemas.microsoft.com/office/2006/metadata/properties" ma:root="true" ma:fieldsID="3d5c90d29dee4b9b33a6066a6cf6cfb7" ns2:_="" ns3:_="">
     <xsd:import namespace="c96a6e63-7a4c-415e-a135-0d280d212f60"/>
@@ -1238,10 +1298,41 @@
 </ct:contentTypeSchema>
 </file>
 
+<file path=customXml/item2.xml><?xml version="1.0" encoding="utf-8"?>
+<p:properties xmlns:p="http://schemas.microsoft.com/office/2006/metadata/properties" xmlns:xsi="http://www.w3.org/2001/XMLSchema-instance" xmlns:pc="http://schemas.microsoft.com/office/infopath/2007/PartnerControls">
+  <documentManagement>
+    <TaxCatchAll xmlns="c96a6e63-7a4c-415e-a135-0d280d212f60" xsi:nil="true"/>
+    <lcf76f155ced4ddcb4097134ff3c332f xmlns="0dd2303e-39a5-4199-a8dc-5b6285e9f2b4">
+      <Terms xmlns="http://schemas.microsoft.com/office/infopath/2007/PartnerControls"/>
+    </lcf76f155ced4ddcb4097134ff3c332f>
+  </documentManagement>
+</p:properties>
+</file>
+
+<file path=customXml/item3.xml><?xml version="1.0" encoding="utf-8"?>
+<?mso-contentType ?>
+<FormTemplates xmlns="http://schemas.microsoft.com/sharepoint/v3/contenttype/forms">
+  <Display>DocumentLibraryForm</Display>
+  <Edit>DocumentLibraryForm</Edit>
+  <New>DocumentLibraryForm</New>
+</FormTemplates>
+</file>
+
 <file path=customXml/itemProps1.xml><?xml version="1.0" encoding="utf-8"?>
-<ds:datastoreItem xmlns:ds="http://schemas.openxmlformats.org/officeDocument/2006/customXml" ds:itemID="{5C7FC33C-4C97-41C7-8DE5-5C39F3C86B14}">
+<ds:datastoreItem xmlns:ds="http://schemas.openxmlformats.org/officeDocument/2006/customXml" ds:itemID="{FC0E94E5-D2D9-4C7F-84F0-906D5DBC0922}">
   <ds:schemaRefs>
-    <ds:schemaRef ds:uri="http://schemas.microsoft.com/sharepoint/v3/contenttype/forms"/>
+    <ds:schemaRef ds:uri="http://schemas.microsoft.com/office/2006/metadata/contentType"/>
+    <ds:schemaRef ds:uri="http://schemas.microsoft.com/office/2006/metadata/properties/metaAttributes"/>
+    <ds:schemaRef ds:uri="http://www.w3.org/2001/XMLSchema"/>
+    <ds:schemaRef ds:uri="http://schemas.microsoft.com/office/2006/metadata/properties"/>
+    <ds:schemaRef ds:uri="c96a6e63-7a4c-415e-a135-0d280d212f60"/>
+    <ds:schemaRef ds:uri="0dd2303e-39a5-4199-a8dc-5b6285e9f2b4"/>
+    <ds:schemaRef ds:uri="http://schemas.microsoft.com/office/2006/documentManagement/types"/>
+    <ds:schemaRef ds:uri="http://schemas.microsoft.com/office/infopath/2007/PartnerControls"/>
+    <ds:schemaRef ds:uri="http://schemas.openxmlformats.org/package/2006/metadata/core-properties"/>
+    <ds:schemaRef ds:uri="http://purl.org/dc/elements/1.1/"/>
+    <ds:schemaRef ds:uri="http://purl.org/dc/terms/"/>
+    <ds:schemaRef ds:uri="http://schemas.microsoft.com/internal/obd"/>
   </ds:schemaRefs>
 </ds:datastoreItem>
 </file>
@@ -1258,20 +1349,9 @@
 </file>
 
 <file path=customXml/itemProps3.xml><?xml version="1.0" encoding="utf-8"?>
-<ds:datastoreItem xmlns:ds="http://schemas.openxmlformats.org/officeDocument/2006/customXml" ds:itemID="{FC0E94E5-D2D9-4C7F-84F0-906D5DBC0922}">
+<ds:datastoreItem xmlns:ds="http://schemas.openxmlformats.org/officeDocument/2006/customXml" ds:itemID="{5C7FC33C-4C97-41C7-8DE5-5C39F3C86B14}">
   <ds:schemaRefs>
-    <ds:schemaRef ds:uri="http://schemas.microsoft.com/office/2006/metadata/contentType"/>
-    <ds:schemaRef ds:uri="http://schemas.microsoft.com/office/2006/metadata/properties/metaAttributes"/>
-    <ds:schemaRef ds:uri="http://www.w3.org/2001/XMLSchema"/>
-    <ds:schemaRef ds:uri="http://schemas.microsoft.com/office/2006/metadata/properties"/>
-    <ds:schemaRef ds:uri="c96a6e63-7a4c-415e-a135-0d280d212f60"/>
-    <ds:schemaRef ds:uri="0dd2303e-39a5-4199-a8dc-5b6285e9f2b4"/>
-    <ds:schemaRef ds:uri="http://schemas.microsoft.com/office/2006/documentManagement/types"/>
-    <ds:schemaRef ds:uri="http://schemas.microsoft.com/office/infopath/2007/PartnerControls"/>
-    <ds:schemaRef ds:uri="http://schemas.openxmlformats.org/package/2006/metadata/core-properties"/>
-    <ds:schemaRef ds:uri="http://purl.org/dc/elements/1.1/"/>
-    <ds:schemaRef ds:uri="http://purl.org/dc/terms/"/>
-    <ds:schemaRef ds:uri="http://schemas.microsoft.com/internal/obd"/>
+    <ds:schemaRef ds:uri="http://schemas.microsoft.com/sharepoint/v3/contenttype/forms"/>
   </ds:schemaRefs>
 </ds:datastoreItem>
 </file>
</xml_diff>

<commit_message>
I hope we pass project 3 pleaseee pleaseeee
</commit_message>
<xml_diff>
--- a/school info/user stories.docx
+++ b/school info/user stories.docx
@@ -142,39 +142,75 @@
     <w:p>
       <w:r>
         <w:lastRenderedPageBreak/>
-        <w:t xml:space="preserve">Als medewerker wil ik de bestelling van klanten kunnen inzien (status besteld). </w:t>
+        <w:t xml:space="preserve">Als medewerker wil ik de bestelling van klanten kunnen inzien (status besteld).  </w:t>
+      </w:r>
+      <w:proofErr w:type="spellStart"/>
+      <w:r>
+        <w:rPr>
+          <w:highlight w:val="green"/>
+        </w:rPr>
+        <w:t>BakkerView</w:t>
+      </w:r>
+      <w:proofErr w:type="spellEnd"/>
+    </w:p>
+    <w:p>
+      <w:r>
+        <w:t xml:space="preserve">Als medewerker wil ik de status van de bestellingen kunnen veranderen. </w:t>
+      </w:r>
+      <w:proofErr w:type="spellStart"/>
+      <w:r>
+        <w:rPr>
+          <w:highlight w:val="green"/>
+        </w:rPr>
+        <w:t>B</w:t>
+      </w:r>
+      <w:r>
+        <w:rPr>
+          <w:highlight w:val="green"/>
+        </w:rPr>
+        <w:t>akkerView</w:t>
+      </w:r>
+      <w:proofErr w:type="spellEnd"/>
+    </w:p>
+    <w:p>
+      <w:r>
+        <w:t>Als medewerker wil ik een unit kunnen aanmaken/wijzigen/verwijderen.</w:t>
       </w:r>
       <w:r>
         <w:t xml:space="preserve"> </w:t>
       </w:r>
       <w:proofErr w:type="spellStart"/>
       <w:r>
-        <w:t>bakkerview</w:t>
+        <w:rPr>
+          <w:highlight w:val="yellow"/>
+        </w:rPr>
+        <w:t>ManagerView</w:t>
       </w:r>
       <w:proofErr w:type="spellEnd"/>
     </w:p>
     <w:p>
       <w:r>
-        <w:t>Als medewerker wil ik de status van de bestellingen kunnen veranderen.</w:t>
-      </w:r>
-      <w:r>
-        <w:t xml:space="preserve"> B</w:t>
-      </w:r>
-    </w:p>
-    <w:p>
-      <w:r>
-        <w:t>Als medewerker wil ik een unit kunnen aanmaken/wijzigen/verwijderen.</w:t>
-      </w:r>
-    </w:p>
-    <w:p>
-      <w:r>
         <w:t>(een unit is een gram, 100 gram, 1 stuk, 10 stuks)</w:t>
       </w:r>
+      <w:r>
+        <w:t xml:space="preserve"> </w:t>
+      </w:r>
     </w:p>
     <w:p>
       <w:r>
         <w:t>Als medewerker wil ik een item van een pizza kunnen aanmaken/wijzigen/verwijderen.</w:t>
       </w:r>
+      <w:r>
+        <w:t xml:space="preserve"> </w:t>
+      </w:r>
+      <w:proofErr w:type="spellStart"/>
+      <w:r>
+        <w:rPr>
+          <w:highlight w:val="yellow"/>
+        </w:rPr>
+        <w:t>ManagerView</w:t>
+      </w:r>
+      <w:proofErr w:type="spellEnd"/>
     </w:p>
     <w:p>
       <w:r>
@@ -185,6 +221,20 @@
       <w:r>
         <w:t>Als medewerker wil ik een pizza kunnen aanmaken/wijzigen/verwijderen.</w:t>
       </w:r>
+      <w:r>
+        <w:rPr>
+          <w:highlight w:val="yellow"/>
+        </w:rPr>
+        <w:t xml:space="preserve"> </w:t>
+      </w:r>
+      <w:proofErr w:type="spellStart"/>
+      <w:r>
+        <w:rPr>
+          <w:highlight w:val="yellow"/>
+        </w:rPr>
+        <w:t>ManagerView</w:t>
+      </w:r>
+      <w:proofErr w:type="spellEnd"/>
     </w:p>
     <w:p>
       <w:r>
@@ -198,79 +248,54 @@
       <w:r>
         <w:t xml:space="preserve"> bestaande uit deeg, uienringen, kaas en een foto van de pizza enz.)</w:t>
       </w:r>
+      <w:r>
+        <w:t xml:space="preserve"> </w:t>
+      </w:r>
+      <w:proofErr w:type="spellStart"/>
+      <w:r>
+        <w:rPr>
+          <w:highlight w:val="yellow"/>
+        </w:rPr>
+        <w:t>ManagerView</w:t>
+      </w:r>
+      <w:proofErr w:type="spellEnd"/>
     </w:p>
     <w:p>
       <w:r>
         <w:t>Als manager wil ik de medewerkers kunnen inzien/aanmaken/wijzigen/verwijderen.</w:t>
       </w:r>
+      <w:r>
+        <w:t xml:space="preserve"> </w:t>
+      </w:r>
+      <w:proofErr w:type="spellStart"/>
+      <w:r>
+        <w:rPr>
+          <w:highlight w:val="yellow"/>
+        </w:rPr>
+        <w:t>ManagerView</w:t>
+      </w:r>
+      <w:proofErr w:type="spellEnd"/>
     </w:p>
     <w:p/>
     <w:p>
       <w:r>
-        <w:br w:type="page"/>
-      </w:r>
-    </w:p>
-    <w:p>
-      <w:r>
-        <w:lastRenderedPageBreak/>
-        <w:t>Als medewerker wil ik de bestelling van klanten kunnen inzien (status besteld).</w:t>
-      </w:r>
-      <w:r>
-        <w:t xml:space="preserve"> </w:t>
-      </w:r>
-    </w:p>
-    <w:p>
-      <w:r>
-        <w:t>Als medewerker wil ik de status van de bestellingen kunnen veranderen.</w:t>
-      </w:r>
-    </w:p>
-    <w:p>
-      <w:r>
-        <w:t>Als medewerker wil ik een unit kunnen aanmaken/wijzigen/verwijderen.</w:t>
-      </w:r>
-    </w:p>
-    <w:p>
-      <w:r>
-        <w:t>(een unit is een gram, 100 gram, 1 stuk, 10 stuks)</w:t>
-      </w:r>
-    </w:p>
-    <w:p>
-      <w:r>
-        <w:t>Als medewerker wil ik een item van een pizza kunnen aanmaken/wijzigen/verwijderen.</w:t>
-      </w:r>
-    </w:p>
-    <w:p>
-      <w:r>
-        <w:t xml:space="preserve">(een item is bijvoorbeeld 100 gram deeg </w:t>
-      </w:r>
-      <w:r>
-        <w:t>voor 80 eurocent, 10 stuks uienringen voor 70 eurocent)</w:t>
-      </w:r>
-    </w:p>
-    <w:p>
-      <w:r>
-        <w:t>Als medewerker wil ik een pizza kunnen aanmaken/wijzigen/verwijderen.</w:t>
-      </w:r>
-    </w:p>
-    <w:p>
-      <w:r>
-        <w:t xml:space="preserve">(een pizza is bijvoorbeeld een pizza </w:t>
-      </w:r>
-      <w:proofErr w:type="spellStart"/>
-      <w:r>
-        <w:t>tonno</w:t>
-      </w:r>
-      <w:proofErr w:type="spellEnd"/>
-      <w:r>
-        <w:t xml:space="preserve"> bestaande uit deeg, uienringen, kaas en een foto van de pizza enz.)</w:t>
-      </w:r>
-    </w:p>
-    <w:p>
-      <w:r>
-        <w:t>Als manager wil ik de medewerkers kunnen inzien/aanmaken/wijzigen/verwijderen.</w:t>
-      </w:r>
-    </w:p>
-    <w:p>
+        <w:br/>
+      </w:r>
+      <w:r>
+        <w:br/>
+      </w:r>
+      <w:r>
+        <w:br/>
+      </w:r>
+      <w:r>
+        <w:br/>
+      </w:r>
+      <w:r>
+        <w:br/>
+      </w:r>
+      <w:r>
+        <w:br/>
+      </w:r>
       <w:proofErr w:type="spellStart"/>
       <w:r>
         <w:t>Could</w:t>
@@ -1076,6 +1101,26 @@
 </file>
 
 <file path=customXml/item1.xml><?xml version="1.0" encoding="utf-8"?>
+<p:properties xmlns:p="http://schemas.microsoft.com/office/2006/metadata/properties" xmlns:xsi="http://www.w3.org/2001/XMLSchema-instance" xmlns:pc="http://schemas.microsoft.com/office/infopath/2007/PartnerControls">
+  <documentManagement>
+    <TaxCatchAll xmlns="c96a6e63-7a4c-415e-a135-0d280d212f60" xsi:nil="true"/>
+    <lcf76f155ced4ddcb4097134ff3c332f xmlns="0dd2303e-39a5-4199-a8dc-5b6285e9f2b4">
+      <Terms xmlns="http://schemas.microsoft.com/office/infopath/2007/PartnerControls"/>
+    </lcf76f155ced4ddcb4097134ff3c332f>
+  </documentManagement>
+</p:properties>
+</file>
+
+<file path=customXml/item2.xml><?xml version="1.0" encoding="utf-8"?>
+<?mso-contentType ?>
+<FormTemplates xmlns="http://schemas.microsoft.com/sharepoint/v3/contenttype/forms">
+  <Display>DocumentLibraryForm</Display>
+  <Edit>DocumentLibraryForm</Edit>
+  <New>DocumentLibraryForm</New>
+</FormTemplates>
+</file>
+
+<file path=customXml/item3.xml><?xml version="1.0" encoding="utf-8"?>
 <ct:contentTypeSchema xmlns:ct="http://schemas.microsoft.com/office/2006/metadata/contentType" xmlns:ma="http://schemas.microsoft.com/office/2006/metadata/properties/metaAttributes" ct:_="" ma:_="" ma:contentTypeName="Document" ma:contentTypeID="0x01010040FE3898A9F40B4AA1E64DE3594590C4" ma:contentTypeVersion="13" ma:contentTypeDescription="Een nieuw document maken." ma:contentTypeScope="" ma:versionID="575034d70d6c77e291dba34e3d37d57f">
   <xsd:schema xmlns:xsd="http://www.w3.org/2001/XMLSchema" xmlns:xs="http://www.w3.org/2001/XMLSchema" xmlns:p="http://schemas.microsoft.com/office/2006/metadata/properties" xmlns:ns2="c96a6e63-7a4c-415e-a135-0d280d212f60" xmlns:ns3="0dd2303e-39a5-4199-a8dc-5b6285e9f2b4" targetNamespace="http://schemas.microsoft.com/office/2006/metadata/properties" ma:root="true" ma:fieldsID="3d5c90d29dee4b9b33a6066a6cf6cfb7" ns2:_="" ns3:_="">
     <xsd:import namespace="c96a6e63-7a4c-415e-a135-0d280d212f60"/>
@@ -1298,27 +1343,26 @@
 </ct:contentTypeSchema>
 </file>
 
-<file path=customXml/item2.xml><?xml version="1.0" encoding="utf-8"?>
-<p:properties xmlns:p="http://schemas.microsoft.com/office/2006/metadata/properties" xmlns:xsi="http://www.w3.org/2001/XMLSchema-instance" xmlns:pc="http://schemas.microsoft.com/office/infopath/2007/PartnerControls">
-  <documentManagement>
-    <TaxCatchAll xmlns="c96a6e63-7a4c-415e-a135-0d280d212f60" xsi:nil="true"/>
-    <lcf76f155ced4ddcb4097134ff3c332f xmlns="0dd2303e-39a5-4199-a8dc-5b6285e9f2b4">
-      <Terms xmlns="http://schemas.microsoft.com/office/infopath/2007/PartnerControls"/>
-    </lcf76f155ced4ddcb4097134ff3c332f>
-  </documentManagement>
-</p:properties>
+<file path=customXml/itemProps1.xml><?xml version="1.0" encoding="utf-8"?>
+<ds:datastoreItem xmlns:ds="http://schemas.openxmlformats.org/officeDocument/2006/customXml" ds:itemID="{FE42CF6C-3490-4E39-B220-C0441A755A03}">
+  <ds:schemaRefs>
+    <ds:schemaRef ds:uri="http://schemas.microsoft.com/office/2006/metadata/properties"/>
+    <ds:schemaRef ds:uri="http://schemas.microsoft.com/office/infopath/2007/PartnerControls"/>
+    <ds:schemaRef ds:uri="c96a6e63-7a4c-415e-a135-0d280d212f60"/>
+    <ds:schemaRef ds:uri="0dd2303e-39a5-4199-a8dc-5b6285e9f2b4"/>
+  </ds:schemaRefs>
+</ds:datastoreItem>
 </file>
 
-<file path=customXml/item3.xml><?xml version="1.0" encoding="utf-8"?>
-<?mso-contentType ?>
-<FormTemplates xmlns="http://schemas.microsoft.com/sharepoint/v3/contenttype/forms">
-  <Display>DocumentLibraryForm</Display>
-  <Edit>DocumentLibraryForm</Edit>
-  <New>DocumentLibraryForm</New>
-</FormTemplates>
+<file path=customXml/itemProps2.xml><?xml version="1.0" encoding="utf-8"?>
+<ds:datastoreItem xmlns:ds="http://schemas.openxmlformats.org/officeDocument/2006/customXml" ds:itemID="{5C7FC33C-4C97-41C7-8DE5-5C39F3C86B14}">
+  <ds:schemaRefs>
+    <ds:schemaRef ds:uri="http://schemas.microsoft.com/sharepoint/v3/contenttype/forms"/>
+  </ds:schemaRefs>
+</ds:datastoreItem>
 </file>
 
-<file path=customXml/itemProps1.xml><?xml version="1.0" encoding="utf-8"?>
+<file path=customXml/itemProps3.xml><?xml version="1.0" encoding="utf-8"?>
 <ds:datastoreItem xmlns:ds="http://schemas.openxmlformats.org/officeDocument/2006/customXml" ds:itemID="{FC0E94E5-D2D9-4C7F-84F0-906D5DBC0922}">
   <ds:schemaRefs>
     <ds:schemaRef ds:uri="http://schemas.microsoft.com/office/2006/metadata/contentType"/>
@@ -1335,23 +1379,4 @@
     <ds:schemaRef ds:uri="http://schemas.microsoft.com/internal/obd"/>
   </ds:schemaRefs>
 </ds:datastoreItem>
-</file>
-
-<file path=customXml/itemProps2.xml><?xml version="1.0" encoding="utf-8"?>
-<ds:datastoreItem xmlns:ds="http://schemas.openxmlformats.org/officeDocument/2006/customXml" ds:itemID="{FE42CF6C-3490-4E39-B220-C0441A755A03}">
-  <ds:schemaRefs>
-    <ds:schemaRef ds:uri="http://schemas.microsoft.com/office/2006/metadata/properties"/>
-    <ds:schemaRef ds:uri="http://schemas.microsoft.com/office/infopath/2007/PartnerControls"/>
-    <ds:schemaRef ds:uri="c96a6e63-7a4c-415e-a135-0d280d212f60"/>
-    <ds:schemaRef ds:uri="0dd2303e-39a5-4199-a8dc-5b6285e9f2b4"/>
-  </ds:schemaRefs>
-</ds:datastoreItem>
-</file>
-
-<file path=customXml/itemProps3.xml><?xml version="1.0" encoding="utf-8"?>
-<ds:datastoreItem xmlns:ds="http://schemas.openxmlformats.org/officeDocument/2006/customXml" ds:itemID="{5C7FC33C-4C97-41C7-8DE5-5C39F3C86B14}">
-  <ds:schemaRefs>
-    <ds:schemaRef ds:uri="http://schemas.microsoft.com/sharepoint/v3/contenttype/forms"/>
-  </ds:schemaRefs>
-</ds:datastoreItem>
 </file>
</xml_diff>